<commit_message>
updated weekly.docx. 18/12/2021, 17:21:17
</commit_message>
<xml_diff>
--- a/weekly.docx
+++ b/weekly.docx
@@ -1,20 +1,2481 @@
 
 <file path=word/document.xml><?xml version="1.0" encoding="utf-8"?>
-<w:document xmlns:wpc="http://schemas.microsoft.com/office/word/2010/wordprocessingCanvas" xmlns:cx="http://schemas.microsoft.com/office/drawing/2014/chartex" xmlns:cx1="http://schemas.microsoft.com/office/drawing/2015/9/8/chartex" xmlns:cx2="http://schemas.microsoft.com/office/drawing/2015/10/21/chartex" xmlns:cx3="http://schemas.microsoft.com/office/drawing/2016/5/9/chartex" xmlns:cx4="http://schemas.microsoft.com/office/drawing/2016/5/10/chartex" xmlns:cx5="http://schemas.microsoft.com/office/drawing/2016/5/11/chartex" xmlns:cx6="http://schemas.microsoft.com/office/drawing/2016/5/12/chartex" xmlns:cx7="http://schemas.microsoft.com/office/drawing/2016/5/13/chartex" xmlns:cx8="http://schemas.microsoft.com/office/drawing/2016/5/14/chartex" xmlns:mc="http://schemas.openxmlformats.org/markup-compatibility/2006" xmlns:aink="http://schemas.microsoft.com/office/drawing/2016/ink" xmlns:am3d="http://schemas.microsoft.com/office/drawing/2017/model3d" xmlns:o="urn:schemas-microsoft-com:office:office" xmlns:r="http://schemas.openxmlformats.org/officeDocument/2006/relationships" xmlns:m="http://schemas.openxmlformats.org/officeDocument/2006/math" xmlns:v="urn:schemas-microsoft-com:vml" xmlns:wp14="http://schemas.microsoft.com/office/word/2010/wordprocessingDrawing" xmlns:wp="http://schemas.openxmlformats.org/drawingml/2006/wordprocessingDrawing" xmlns:w10="urn:schemas-microsoft-com:office:word" xmlns:w="http://schemas.openxmlformats.org/wordprocessingml/2006/main" xmlns:w14="http://schemas.microsoft.com/office/word/2010/wordml" xmlns:w15="http://schemas.microsoft.com/office/word/2012/wordml" xmlns:w16cex="http://schemas.microsoft.com/office/word/2018/wordml/cex" xmlns:w16cid="http://schemas.microsoft.com/office/word/2016/wordml/cid" xmlns:w16="http://schemas.microsoft.com/office/word/2018/wordml" xmlns:w16sdtdh="http://schemas.microsoft.com/office/word/2020/wordml/sdtdatahash" xmlns:w16se="http://schemas.microsoft.com/office/word/2015/wordml/symex" xmlns:wpg="http://schemas.microsoft.com/office/word/2010/wordprocessingGroup" xmlns:wpi="http://schemas.microsoft.com/office/word/2010/wordprocessingInk" xmlns:wne="http://schemas.microsoft.com/office/word/2006/wordml" xmlns:wps="http://schemas.microsoft.com/office/word/2010/wordprocessingShape" mc:Ignorable="w14 w15 w16se w16cid w16 w16cex w16sdtdh wp14">
+<w:document xmlns:wpc="http://schemas.microsoft.com/office/word/2010/wordprocessingCanvas" xmlns:cx="http://schemas.microsoft.com/office/drawing/2014/chartex" xmlns:mc="http://schemas.openxmlformats.org/markup-compatibility/2006" xmlns:o="urn:schemas-microsoft-com:office:office" xmlns:r="http://schemas.openxmlformats.org/officeDocument/2006/relationships" xmlns:m="http://schemas.openxmlformats.org/officeDocument/2006/math" xmlns:v="urn:schemas-microsoft-com:vml" xmlns:wp14="http://schemas.microsoft.com/office/word/2010/wordprocessingDrawing" xmlns:wp="http://schemas.openxmlformats.org/drawingml/2006/wordprocessingDrawing" xmlns:w10="urn:schemas-microsoft-com:office:word" xmlns:w="http://schemas.openxmlformats.org/wordprocessingml/2006/main" xmlns:w14="http://schemas.microsoft.com/office/word/2010/wordml" xmlns:w15="http://schemas.microsoft.com/office/word/2012/wordml" xmlns:w16se="http://schemas.microsoft.com/office/word/2015/wordml/symex" xmlns:wpg="http://schemas.microsoft.com/office/word/2010/wordprocessingGroup" xmlns:wpi="http://schemas.microsoft.com/office/word/2010/wordprocessingInk" xmlns:wne="http://schemas.microsoft.com/office/word/2006/wordml" xmlns:wps="http://schemas.microsoft.com/office/word/2010/wordprocessingShape" mc:Ignorable="w14 w15 w16se wp14">
   <w:body>
-    <w:p/>
+    <w:p>
+      <w:pPr>
+        <w:spacing w:line="360" w:lineRule="auto"/>
+        <w:jc w:val="center"/>
+        <w:rPr>
+          <w:b/>
+          <w:bCs/>
+          <w:color w:val="FF00FF"/>
+          <w:sz w:val="36"/>
+          <w:szCs w:val="36"/>
+          <w:u w:val="single"/>
+          <w:rtl/>
+        </w:rPr>
+      </w:pPr>
+      <w:r>
+        <w:rPr>
+          <w:rFonts w:hint="cs"/>
+          <w:b/>
+          <w:bCs/>
+          <w:color w:val="FF00FF"/>
+          <w:sz w:val="36"/>
+          <w:szCs w:val="36"/>
+          <w:u w:val="single"/>
+          <w:rtl/>
+        </w:rPr>
+        <w:t>לוח אירועים לשבוע</w:t>
+      </w:r>
+      <w:r>
+        <w:rPr>
+          <w:rFonts w:hint="cs"/>
+          <w:b/>
+          <w:bCs/>
+          <w:color w:val="FF00FF"/>
+          <w:sz w:val="36"/>
+          <w:szCs w:val="36"/>
+          <w:u w:val="single"/>
+          <w:rtl/>
+        </w:rPr>
+        <w:t xml:space="preserve">    </w:t>
+      </w:r>
+      <w:r>
+        <w:rPr>
+          <w:rFonts w:hint="cs"/>
+          <w:b/>
+          <w:bCs/>
+          <w:color w:val="FF00FF"/>
+          <w:sz w:val="36"/>
+          <w:szCs w:val="36"/>
+          <w:u w:val="single"/>
+          <w:rtl/>
+        </w:rPr>
+        <w:t>19.12</w:t>
+      </w:r>
+      <w:r>
+        <w:rPr>
+          <w:rFonts w:hint="cs"/>
+          <w:b/>
+          <w:bCs/>
+          <w:color w:val="FF00FF"/>
+          <w:sz w:val="36"/>
+          <w:szCs w:val="36"/>
+          <w:u w:val="single"/>
+          <w:rtl/>
+        </w:rPr>
+        <w:t xml:space="preserve"> </w:t>
+      </w:r>
+    </w:p>
+    <w:tbl>
+      <w:tblPr>
+        <w:tblStyle w:val="a3"/>
+        <w:bidiVisual/>
+        <w:tblW w:w="0" w:type="auto"/>
+        <w:tblLook w:val="04A0" w:firstRow="1" w:lastRow="0" w:firstColumn="1" w:lastColumn="0" w:noHBand="0" w:noVBand="1"/>
+      </w:tblPr>
+      <w:tblGrid>
+        <w:gridCol w:w="1251"/>
+        <w:gridCol w:w="1559"/>
+        <w:gridCol w:w="7646"/>
+      </w:tblGrid>
+      <w:tr>
+        <w:tc>
+          <w:tcPr>
+            <w:tcW w:w="1251" w:type="dxa"/>
+            <w:shd w:val="clear" w:color="auto" w:fill="F2F2F2" w:themeFill="background1" w:themeFillShade="F2"/>
+          </w:tcPr>
+          <w:p>
+            <w:pPr>
+              <w:spacing w:line="360" w:lineRule="auto"/>
+              <w:jc w:val="center"/>
+              <w:rPr>
+                <w:sz w:val="24"/>
+                <w:szCs w:val="24"/>
+                <w:rtl/>
+              </w:rPr>
+            </w:pPr>
+          </w:p>
+        </w:tc>
+        <w:tc>
+          <w:tcPr>
+            <w:tcW w:w="1559" w:type="dxa"/>
+            <w:shd w:val="clear" w:color="auto" w:fill="F2F2F2" w:themeFill="background1" w:themeFillShade="F2"/>
+          </w:tcPr>
+          <w:p>
+            <w:pPr>
+              <w:spacing w:line="360" w:lineRule="auto"/>
+              <w:rPr>
+                <w:sz w:val="24"/>
+                <w:szCs w:val="24"/>
+                <w:rtl/>
+              </w:rPr>
+            </w:pPr>
+          </w:p>
+        </w:tc>
+        <w:tc>
+          <w:tcPr>
+            <w:tcW w:w="7646" w:type="dxa"/>
+            <w:shd w:val="clear" w:color="auto" w:fill="F2F2F2" w:themeFill="background1" w:themeFillShade="F2"/>
+          </w:tcPr>
+          <w:p>
+            <w:pPr>
+              <w:spacing w:line="360" w:lineRule="auto"/>
+              <w:jc w:val="center"/>
+              <w:rPr>
+                <w:sz w:val="24"/>
+                <w:szCs w:val="24"/>
+                <w:rtl/>
+              </w:rPr>
+            </w:pPr>
+            <w:r>
+              <w:rPr>
+                <w:rFonts w:hint="cs"/>
+                <w:sz w:val="24"/>
+                <w:szCs w:val="24"/>
+                <w:rtl/>
+              </w:rPr>
+              <w:t>אירועים</w:t>
+            </w:r>
+          </w:p>
+        </w:tc>
+      </w:tr>
+      <w:tr>
+        <w:tc>
+          <w:tcPr>
+            <w:tcW w:w="1251" w:type="dxa"/>
+            <w:shd w:val="clear" w:color="auto" w:fill="F2F2F2" w:themeFill="background1" w:themeFillShade="F2"/>
+          </w:tcPr>
+          <w:p>
+            <w:pPr>
+              <w:spacing w:line="360" w:lineRule="auto"/>
+              <w:jc w:val="center"/>
+              <w:rPr>
+                <w:sz w:val="24"/>
+                <w:szCs w:val="24"/>
+                <w:rtl/>
+              </w:rPr>
+            </w:pPr>
+            <w:r>
+              <w:rPr>
+                <w:rFonts w:hint="cs"/>
+                <w:sz w:val="24"/>
+                <w:szCs w:val="24"/>
+                <w:rtl/>
+              </w:rPr>
+              <w:t>יום א'</w:t>
+            </w:r>
+          </w:p>
+          <w:p>
+            <w:pPr>
+              <w:spacing w:line="360" w:lineRule="auto"/>
+              <w:jc w:val="center"/>
+              <w:rPr>
+                <w:sz w:val="24"/>
+                <w:szCs w:val="24"/>
+                <w:rtl/>
+              </w:rPr>
+            </w:pPr>
+            <w:r>
+              <w:rPr>
+                <w:rFonts w:hint="cs"/>
+                <w:sz w:val="24"/>
+                <w:szCs w:val="24"/>
+                <w:rtl/>
+              </w:rPr>
+              <w:t>1</w:t>
+            </w:r>
+            <w:r>
+              <w:rPr>
+                <w:rFonts w:hint="cs"/>
+                <w:sz w:val="24"/>
+                <w:szCs w:val="24"/>
+                <w:rtl/>
+              </w:rPr>
+              <w:t>9.12</w:t>
+            </w:r>
+          </w:p>
+        </w:tc>
+        <w:tc>
+          <w:tcPr>
+            <w:tcW w:w="1559" w:type="dxa"/>
+          </w:tcPr>
+          <w:p>
+            <w:pPr>
+              <w:spacing w:line="360" w:lineRule="auto"/>
+              <w:rPr>
+                <w:b/>
+                <w:bCs/>
+                <w:color w:val="0070C0"/>
+                <w:sz w:val="24"/>
+                <w:szCs w:val="24"/>
+                <w:rtl/>
+              </w:rPr>
+            </w:pPr>
+          </w:p>
+          <w:p>
+            <w:pPr>
+              <w:spacing w:line="360" w:lineRule="auto"/>
+              <w:rPr>
+                <w:b/>
+                <w:bCs/>
+                <w:color w:val="0070C0"/>
+                <w:sz w:val="24"/>
+                <w:szCs w:val="24"/>
+                <w:rtl/>
+              </w:rPr>
+            </w:pPr>
+            <w:r>
+              <w:rPr>
+                <w:rFonts w:hint="cs"/>
+                <w:b/>
+                <w:bCs/>
+                <w:color w:val="0070C0"/>
+                <w:sz w:val="24"/>
+                <w:szCs w:val="24"/>
+                <w:rtl/>
+              </w:rPr>
+              <w:t>שכבת יוד</w:t>
+            </w:r>
+          </w:p>
+          <w:p>
+            <w:pPr>
+              <w:spacing w:line="360" w:lineRule="auto"/>
+              <w:rPr>
+                <w:b/>
+                <w:bCs/>
+                <w:color w:val="0070C0"/>
+                <w:sz w:val="24"/>
+                <w:szCs w:val="24"/>
+                <w:rtl/>
+              </w:rPr>
+            </w:pPr>
+            <w:r>
+              <w:rPr>
+                <w:rFonts w:hint="cs"/>
+                <w:b/>
+                <w:bCs/>
+                <w:color w:val="538135" w:themeColor="accent6" w:themeShade="BF"/>
+                <w:sz w:val="24"/>
+                <w:szCs w:val="24"/>
+                <w:rtl/>
+              </w:rPr>
+              <w:t>שכבת יא'</w:t>
+            </w:r>
+          </w:p>
+          <w:p>
+            <w:pPr>
+              <w:spacing w:line="360" w:lineRule="auto"/>
+              <w:rPr>
+                <w:b/>
+                <w:bCs/>
+                <w:color w:val="0070C0"/>
+                <w:sz w:val="24"/>
+                <w:szCs w:val="24"/>
+                <w:rtl/>
+              </w:rPr>
+            </w:pPr>
+            <w:r>
+              <w:rPr>
+                <w:rFonts w:hint="cs"/>
+                <w:b/>
+                <w:bCs/>
+                <w:color w:val="FF00FF"/>
+                <w:sz w:val="24"/>
+                <w:szCs w:val="24"/>
+                <w:rtl/>
+              </w:rPr>
+              <w:t xml:space="preserve">שכבת </w:t>
+            </w:r>
+            <w:proofErr w:type="spellStart"/>
+            <w:r>
+              <w:rPr>
+                <w:rFonts w:hint="cs"/>
+                <w:b/>
+                <w:bCs/>
+                <w:color w:val="FF00FF"/>
+                <w:sz w:val="24"/>
+                <w:szCs w:val="24"/>
+                <w:rtl/>
+              </w:rPr>
+              <w:t>יב</w:t>
+            </w:r>
+            <w:proofErr w:type="spellEnd"/>
+            <w:r>
+              <w:rPr>
+                <w:rFonts w:hint="cs"/>
+                <w:b/>
+                <w:bCs/>
+                <w:color w:val="FF00FF"/>
+                <w:sz w:val="24"/>
+                <w:szCs w:val="24"/>
+                <w:rtl/>
+              </w:rPr>
+              <w:t>'</w:t>
+            </w:r>
+          </w:p>
+        </w:tc>
+        <w:tc>
+          <w:tcPr>
+            <w:tcW w:w="7646" w:type="dxa"/>
+          </w:tcPr>
+          <w:p>
+            <w:pPr>
+              <w:pStyle w:val="a5"/>
+              <w:numPr>
+                <w:ilvl w:val="0"/>
+                <w:numId w:val="2"/>
+              </w:numPr>
+              <w:spacing w:line="360" w:lineRule="auto"/>
+              <w:rPr>
+                <w:b/>
+                <w:bCs/>
+                <w:sz w:val="24"/>
+                <w:szCs w:val="24"/>
+              </w:rPr>
+            </w:pPr>
+            <w:r>
+              <w:rPr>
+                <w:rFonts w:hint="cs"/>
+                <w:b/>
+                <w:bCs/>
+                <w:sz w:val="24"/>
+                <w:szCs w:val="24"/>
+                <w:rtl/>
+              </w:rPr>
+              <w:t>מגמת מוסיקה יוצאת ל-3 ימי סמינר בליווי מרינה שי וטל ג.</w:t>
+            </w:r>
+          </w:p>
+          <w:p>
+            <w:pPr>
+              <w:spacing w:line="360" w:lineRule="auto"/>
+              <w:rPr>
+                <w:rFonts w:asciiTheme="minorBidi" w:hAnsiTheme="minorBidi"/>
+                <w:rtl/>
+              </w:rPr>
+            </w:pPr>
+            <w:r>
+              <w:rPr>
+                <w:rFonts w:asciiTheme="minorBidi" w:hAnsiTheme="minorBidi" w:hint="cs"/>
+                <w:rtl/>
+              </w:rPr>
+              <w:t xml:space="preserve">יוד1 + יוד2  סדנת </w:t>
+            </w:r>
+            <w:proofErr w:type="spellStart"/>
+            <w:r>
+              <w:rPr>
+                <w:rFonts w:asciiTheme="minorBidi" w:hAnsiTheme="minorBidi" w:hint="cs"/>
+                <w:rtl/>
+              </w:rPr>
+              <w:t>דיבייט</w:t>
+            </w:r>
+            <w:proofErr w:type="spellEnd"/>
+            <w:r>
+              <w:rPr>
+                <w:rFonts w:asciiTheme="minorBidi" w:hAnsiTheme="minorBidi" w:hint="cs"/>
+                <w:rtl/>
+              </w:rPr>
+              <w:t xml:space="preserve"> בשעות 8.30-10.00  כל כיתה בכיתתה.</w:t>
+            </w:r>
+          </w:p>
+          <w:p>
+            <w:pPr>
+              <w:spacing w:line="360" w:lineRule="auto"/>
+              <w:rPr>
+                <w:sz w:val="24"/>
+                <w:szCs w:val="24"/>
+                <w:rtl/>
+              </w:rPr>
+            </w:pPr>
+            <w:r>
+              <w:rPr>
+                <w:rFonts w:hint="cs"/>
+                <w:sz w:val="24"/>
+                <w:szCs w:val="24"/>
+                <w:rtl/>
+              </w:rPr>
+              <w:t>.......................</w:t>
+            </w:r>
+          </w:p>
+          <w:p>
+            <w:pPr>
+              <w:spacing w:line="360" w:lineRule="auto"/>
+              <w:rPr>
+                <w:sz w:val="24"/>
+                <w:szCs w:val="24"/>
+                <w:rtl/>
+              </w:rPr>
+            </w:pPr>
+            <w:proofErr w:type="spellStart"/>
+            <w:r>
+              <w:rPr>
+                <w:rFonts w:hint="cs"/>
+                <w:sz w:val="24"/>
+                <w:szCs w:val="24"/>
+                <w:rtl/>
+              </w:rPr>
+              <w:t>יב</w:t>
+            </w:r>
+            <w:proofErr w:type="spellEnd"/>
+            <w:r>
+              <w:rPr>
+                <w:rFonts w:hint="cs"/>
+                <w:sz w:val="24"/>
+                <w:szCs w:val="24"/>
+                <w:rtl/>
+              </w:rPr>
+              <w:t>' 8+9+10 בגרות אנגלית בע"פ</w:t>
+            </w:r>
+            <w:r>
+              <w:rPr>
+                <w:rFonts w:hint="cs"/>
+                <w:sz w:val="24"/>
+                <w:szCs w:val="24"/>
+                <w:rtl/>
+              </w:rPr>
+              <w:t xml:space="preserve"> 9.00-12.00</w:t>
+            </w:r>
+            <w:r>
+              <w:rPr>
+                <w:rFonts w:hint="cs"/>
+                <w:sz w:val="24"/>
+                <w:szCs w:val="24"/>
+                <w:rtl/>
+              </w:rPr>
+              <w:t xml:space="preserve">  במעבדות מ</w:t>
+            </w:r>
+            <w:bookmarkStart w:id="0" w:name="_GoBack"/>
+            <w:bookmarkEnd w:id="0"/>
+            <w:r>
+              <w:rPr>
+                <w:rFonts w:hint="cs"/>
+                <w:sz w:val="24"/>
+                <w:szCs w:val="24"/>
+                <w:rtl/>
+              </w:rPr>
+              <w:t xml:space="preserve">חשב </w:t>
+            </w:r>
+            <w:proofErr w:type="spellStart"/>
+            <w:r>
+              <w:rPr>
+                <w:rFonts w:hint="cs"/>
+                <w:sz w:val="24"/>
+                <w:szCs w:val="24"/>
+                <w:rtl/>
+              </w:rPr>
+              <w:t>ג'+ד</w:t>
+            </w:r>
+            <w:proofErr w:type="spellEnd"/>
+            <w:r>
+              <w:rPr>
+                <w:rFonts w:hint="cs"/>
+                <w:sz w:val="24"/>
+                <w:szCs w:val="24"/>
+                <w:rtl/>
+              </w:rPr>
+              <w:t>'</w:t>
+            </w:r>
+          </w:p>
+        </w:tc>
+      </w:tr>
+      <w:tr>
+        <w:tc>
+          <w:tcPr>
+            <w:tcW w:w="1251" w:type="dxa"/>
+            <w:shd w:val="clear" w:color="auto" w:fill="F2F2F2" w:themeFill="background1" w:themeFillShade="F2"/>
+          </w:tcPr>
+          <w:p>
+            <w:pPr>
+              <w:spacing w:line="360" w:lineRule="auto"/>
+              <w:jc w:val="center"/>
+              <w:rPr>
+                <w:sz w:val="24"/>
+                <w:szCs w:val="24"/>
+                <w:rtl/>
+              </w:rPr>
+            </w:pPr>
+            <w:r>
+              <w:rPr>
+                <w:rFonts w:hint="cs"/>
+                <w:sz w:val="24"/>
+                <w:szCs w:val="24"/>
+                <w:rtl/>
+              </w:rPr>
+              <w:t xml:space="preserve">יום ב' </w:t>
+            </w:r>
+            <w:r>
+              <w:rPr>
+                <w:rFonts w:hint="cs"/>
+                <w:sz w:val="24"/>
+                <w:szCs w:val="24"/>
+                <w:rtl/>
+              </w:rPr>
+              <w:t>20.12</w:t>
+            </w:r>
+          </w:p>
+        </w:tc>
+        <w:tc>
+          <w:tcPr>
+            <w:tcW w:w="1559" w:type="dxa"/>
+          </w:tcPr>
+          <w:p>
+            <w:pPr>
+              <w:spacing w:line="360" w:lineRule="auto"/>
+              <w:rPr>
+                <w:b/>
+                <w:bCs/>
+                <w:color w:val="0070C0"/>
+                <w:sz w:val="24"/>
+                <w:szCs w:val="24"/>
+                <w:rtl/>
+              </w:rPr>
+            </w:pPr>
+            <w:r>
+              <w:rPr>
+                <w:rFonts w:hint="cs"/>
+                <w:b/>
+                <w:bCs/>
+                <w:color w:val="0070C0"/>
+                <w:sz w:val="24"/>
+                <w:szCs w:val="24"/>
+                <w:rtl/>
+              </w:rPr>
+              <w:t>שכבת יוד</w:t>
+            </w:r>
+          </w:p>
+          <w:p>
+            <w:pPr>
+              <w:spacing w:line="360" w:lineRule="auto"/>
+              <w:rPr>
+                <w:b/>
+                <w:bCs/>
+                <w:color w:val="0070C0"/>
+                <w:sz w:val="24"/>
+                <w:szCs w:val="24"/>
+                <w:rtl/>
+              </w:rPr>
+            </w:pPr>
+            <w:r>
+              <w:rPr>
+                <w:rFonts w:hint="cs"/>
+                <w:b/>
+                <w:bCs/>
+                <w:color w:val="538135" w:themeColor="accent6" w:themeShade="BF"/>
+                <w:sz w:val="24"/>
+                <w:szCs w:val="24"/>
+                <w:rtl/>
+              </w:rPr>
+              <w:t>שכבת יא'</w:t>
+            </w:r>
+          </w:p>
+          <w:p>
+            <w:pPr>
+              <w:spacing w:line="360" w:lineRule="auto"/>
+              <w:rPr>
+                <w:b/>
+                <w:bCs/>
+                <w:color w:val="538135" w:themeColor="accent6" w:themeShade="BF"/>
+                <w:sz w:val="24"/>
+                <w:szCs w:val="24"/>
+                <w:rtl/>
+              </w:rPr>
+            </w:pPr>
+            <w:r>
+              <w:rPr>
+                <w:rFonts w:hint="cs"/>
+                <w:b/>
+                <w:bCs/>
+                <w:color w:val="FF00FF"/>
+                <w:sz w:val="24"/>
+                <w:szCs w:val="24"/>
+                <w:rtl/>
+              </w:rPr>
+              <w:t xml:space="preserve">שכבת </w:t>
+            </w:r>
+            <w:proofErr w:type="spellStart"/>
+            <w:r>
+              <w:rPr>
+                <w:rFonts w:hint="cs"/>
+                <w:b/>
+                <w:bCs/>
+                <w:color w:val="FF00FF"/>
+                <w:sz w:val="24"/>
+                <w:szCs w:val="24"/>
+                <w:rtl/>
+              </w:rPr>
+              <w:t>יב</w:t>
+            </w:r>
+            <w:proofErr w:type="spellEnd"/>
+            <w:r>
+              <w:rPr>
+                <w:rFonts w:hint="cs"/>
+                <w:b/>
+                <w:bCs/>
+                <w:color w:val="FF00FF"/>
+                <w:sz w:val="24"/>
+                <w:szCs w:val="24"/>
+                <w:rtl/>
+              </w:rPr>
+              <w:t>'</w:t>
+            </w:r>
+          </w:p>
+        </w:tc>
+        <w:tc>
+          <w:tcPr>
+            <w:tcW w:w="7646" w:type="dxa"/>
+          </w:tcPr>
+          <w:p>
+            <w:pPr>
+              <w:spacing w:line="360" w:lineRule="auto"/>
+              <w:rPr>
+                <w:sz w:val="24"/>
+                <w:szCs w:val="24"/>
+                <w:rtl/>
+              </w:rPr>
+            </w:pPr>
+            <w:r>
+              <w:rPr>
+                <w:rFonts w:hint="cs"/>
+                <w:sz w:val="24"/>
+                <w:szCs w:val="24"/>
+                <w:rtl/>
+              </w:rPr>
+              <w:t>מבחן מקצוע בחירה ב'</w:t>
+            </w:r>
+          </w:p>
+          <w:p>
+            <w:pPr>
+              <w:spacing w:line="360" w:lineRule="auto"/>
+              <w:rPr>
+                <w:sz w:val="24"/>
+                <w:szCs w:val="24"/>
+                <w:rtl/>
+              </w:rPr>
+            </w:pPr>
+            <w:r>
+              <w:rPr>
+                <w:rFonts w:asciiTheme="minorBidi" w:hAnsiTheme="minorBidi" w:hint="cs"/>
+                <w:sz w:val="24"/>
+                <w:szCs w:val="24"/>
+                <w:rtl/>
+              </w:rPr>
+              <w:t xml:space="preserve">מבחן בלשון יא 8   </w:t>
+            </w:r>
+          </w:p>
+          <w:p>
+            <w:pPr>
+              <w:spacing w:line="360" w:lineRule="auto"/>
+              <w:rPr>
+                <w:sz w:val="24"/>
+                <w:szCs w:val="24"/>
+                <w:rtl/>
+              </w:rPr>
+            </w:pPr>
+            <w:r>
+              <w:rPr>
+                <w:rFonts w:hint="cs"/>
+                <w:sz w:val="24"/>
+                <w:szCs w:val="24"/>
+                <w:rtl/>
+              </w:rPr>
+              <w:t xml:space="preserve">בגרות </w:t>
+            </w:r>
+            <w:r>
+              <w:rPr>
+                <w:rFonts w:hint="cs"/>
+                <w:sz w:val="24"/>
+                <w:szCs w:val="24"/>
+                <w:rtl/>
+              </w:rPr>
+              <w:t xml:space="preserve">בע"פ </w:t>
+            </w:r>
+            <w:r>
+              <w:rPr>
+                <w:rFonts w:hint="cs"/>
+                <w:sz w:val="24"/>
+                <w:szCs w:val="24"/>
+                <w:rtl/>
+              </w:rPr>
+              <w:t>אנגלית</w:t>
+            </w:r>
+            <w:r>
+              <w:rPr>
+                <w:rFonts w:hint="cs"/>
+                <w:sz w:val="24"/>
+                <w:szCs w:val="24"/>
+                <w:rtl/>
+              </w:rPr>
+              <w:t xml:space="preserve"> </w:t>
+            </w:r>
+            <w:r>
+              <w:rPr>
+                <w:rFonts w:hint="cs"/>
+                <w:sz w:val="24"/>
+                <w:szCs w:val="24"/>
+                <w:rtl/>
+              </w:rPr>
+              <w:t xml:space="preserve">יב'1+2+5 5 </w:t>
+            </w:r>
+            <w:proofErr w:type="spellStart"/>
+            <w:r>
+              <w:rPr>
+                <w:rFonts w:hint="cs"/>
+                <w:sz w:val="24"/>
+                <w:szCs w:val="24"/>
+                <w:rtl/>
+              </w:rPr>
+              <w:t>יח"ל</w:t>
+            </w:r>
+            <w:proofErr w:type="spellEnd"/>
+            <w:r>
+              <w:rPr>
+                <w:rFonts w:hint="cs"/>
+                <w:sz w:val="24"/>
+                <w:szCs w:val="24"/>
+                <w:rtl/>
+              </w:rPr>
+              <w:t xml:space="preserve"> ובנוסף קב' </w:t>
+            </w:r>
+            <w:proofErr w:type="spellStart"/>
+            <w:r>
+              <w:rPr>
+                <w:rFonts w:hint="cs"/>
+                <w:sz w:val="24"/>
+                <w:szCs w:val="24"/>
+                <w:rtl/>
+              </w:rPr>
+              <w:t>יב</w:t>
+            </w:r>
+            <w:proofErr w:type="spellEnd"/>
+            <w:r>
+              <w:rPr>
+                <w:rFonts w:hint="cs"/>
+                <w:sz w:val="24"/>
+                <w:szCs w:val="24"/>
+                <w:rtl/>
+              </w:rPr>
+              <w:t xml:space="preserve">' 4 </w:t>
+            </w:r>
+            <w:proofErr w:type="spellStart"/>
+            <w:r>
+              <w:rPr>
+                <w:rFonts w:hint="cs"/>
+                <w:sz w:val="24"/>
+                <w:szCs w:val="24"/>
+                <w:rtl/>
+              </w:rPr>
+              <w:t>יח"ל</w:t>
+            </w:r>
+            <w:proofErr w:type="spellEnd"/>
+            <w:r>
+              <w:rPr>
+                <w:rFonts w:hint="cs"/>
+                <w:sz w:val="24"/>
+                <w:szCs w:val="24"/>
+                <w:rtl/>
+              </w:rPr>
+              <w:t xml:space="preserve"> 9.00-14.30</w:t>
+            </w:r>
+            <w:r>
+              <w:rPr>
+                <w:rFonts w:hint="cs"/>
+                <w:sz w:val="24"/>
+                <w:szCs w:val="24"/>
+                <w:rtl/>
+              </w:rPr>
+              <w:t xml:space="preserve">. </w:t>
+            </w:r>
+            <w:r>
+              <w:rPr>
+                <w:rFonts w:hint="cs"/>
+                <w:sz w:val="24"/>
+                <w:szCs w:val="24"/>
+                <w:rtl/>
+              </w:rPr>
+              <w:t xml:space="preserve">במעבדות מחשב </w:t>
+            </w:r>
+            <w:proofErr w:type="spellStart"/>
+            <w:r>
+              <w:rPr>
+                <w:rFonts w:hint="cs"/>
+                <w:sz w:val="24"/>
+                <w:szCs w:val="24"/>
+                <w:rtl/>
+              </w:rPr>
+              <w:t>ג'+ד</w:t>
+            </w:r>
+            <w:proofErr w:type="spellEnd"/>
+            <w:r>
+              <w:rPr>
+                <w:rFonts w:hint="cs"/>
+                <w:sz w:val="24"/>
+                <w:szCs w:val="24"/>
+                <w:rtl/>
+              </w:rPr>
+              <w:t>'</w:t>
+            </w:r>
+          </w:p>
+        </w:tc>
+      </w:tr>
+      <w:tr>
+        <w:tc>
+          <w:tcPr>
+            <w:tcW w:w="1251" w:type="dxa"/>
+            <w:shd w:val="clear" w:color="auto" w:fill="F2F2F2" w:themeFill="background1" w:themeFillShade="F2"/>
+          </w:tcPr>
+          <w:p>
+            <w:pPr>
+              <w:spacing w:line="360" w:lineRule="auto"/>
+              <w:jc w:val="center"/>
+              <w:rPr>
+                <w:sz w:val="24"/>
+                <w:szCs w:val="24"/>
+                <w:rtl/>
+              </w:rPr>
+            </w:pPr>
+            <w:r>
+              <w:rPr>
+                <w:rFonts w:hint="cs"/>
+                <w:sz w:val="24"/>
+                <w:szCs w:val="24"/>
+                <w:rtl/>
+              </w:rPr>
+              <w:t>יום ג'</w:t>
+            </w:r>
+          </w:p>
+          <w:p>
+            <w:pPr>
+              <w:spacing w:line="360" w:lineRule="auto"/>
+              <w:jc w:val="center"/>
+              <w:rPr>
+                <w:sz w:val="24"/>
+                <w:szCs w:val="24"/>
+                <w:rtl/>
+              </w:rPr>
+            </w:pPr>
+            <w:r>
+              <w:rPr>
+                <w:rFonts w:hint="cs"/>
+                <w:sz w:val="24"/>
+                <w:szCs w:val="24"/>
+                <w:rtl/>
+              </w:rPr>
+              <w:t>21.12</w:t>
+            </w:r>
+          </w:p>
+        </w:tc>
+        <w:tc>
+          <w:tcPr>
+            <w:tcW w:w="1559" w:type="dxa"/>
+          </w:tcPr>
+          <w:p>
+            <w:pPr>
+              <w:spacing w:line="360" w:lineRule="auto"/>
+              <w:rPr>
+                <w:b/>
+                <w:bCs/>
+                <w:color w:val="0070C0"/>
+                <w:sz w:val="24"/>
+                <w:szCs w:val="24"/>
+                <w:rtl/>
+              </w:rPr>
+            </w:pPr>
+          </w:p>
+          <w:p>
+            <w:pPr>
+              <w:spacing w:line="360" w:lineRule="auto"/>
+              <w:rPr>
+                <w:b/>
+                <w:bCs/>
+                <w:color w:val="0070C0"/>
+                <w:sz w:val="24"/>
+                <w:szCs w:val="24"/>
+                <w:rtl/>
+              </w:rPr>
+            </w:pPr>
+          </w:p>
+          <w:p>
+            <w:pPr>
+              <w:spacing w:line="360" w:lineRule="auto"/>
+              <w:rPr>
+                <w:b/>
+                <w:bCs/>
+                <w:color w:val="0070C0"/>
+                <w:sz w:val="24"/>
+                <w:szCs w:val="24"/>
+                <w:rtl/>
+              </w:rPr>
+            </w:pPr>
+          </w:p>
+          <w:p>
+            <w:pPr>
+              <w:spacing w:line="360" w:lineRule="auto"/>
+              <w:rPr>
+                <w:b/>
+                <w:bCs/>
+                <w:color w:val="0070C0"/>
+                <w:sz w:val="24"/>
+                <w:szCs w:val="24"/>
+                <w:rtl/>
+              </w:rPr>
+            </w:pPr>
+            <w:r>
+              <w:rPr>
+                <w:rFonts w:hint="cs"/>
+                <w:b/>
+                <w:bCs/>
+                <w:color w:val="0070C0"/>
+                <w:sz w:val="24"/>
+                <w:szCs w:val="24"/>
+                <w:rtl/>
+              </w:rPr>
+              <w:t>שכבת יוד</w:t>
+            </w:r>
+          </w:p>
+          <w:p>
+            <w:pPr>
+              <w:spacing w:line="360" w:lineRule="auto"/>
+              <w:rPr>
+                <w:b/>
+                <w:bCs/>
+                <w:color w:val="0070C0"/>
+                <w:sz w:val="24"/>
+                <w:szCs w:val="24"/>
+                <w:rtl/>
+              </w:rPr>
+            </w:pPr>
+            <w:r>
+              <w:rPr>
+                <w:rFonts w:hint="cs"/>
+                <w:b/>
+                <w:bCs/>
+                <w:color w:val="538135" w:themeColor="accent6" w:themeShade="BF"/>
+                <w:sz w:val="24"/>
+                <w:szCs w:val="24"/>
+                <w:rtl/>
+              </w:rPr>
+              <w:t>שכבת יא'</w:t>
+            </w:r>
+          </w:p>
+          <w:p>
+            <w:pPr>
+              <w:spacing w:line="360" w:lineRule="auto"/>
+              <w:rPr>
+                <w:b/>
+                <w:bCs/>
+                <w:color w:val="FF00FF"/>
+                <w:sz w:val="24"/>
+                <w:szCs w:val="24"/>
+                <w:rtl/>
+              </w:rPr>
+            </w:pPr>
+            <w:r>
+              <w:rPr>
+                <w:rFonts w:hint="cs"/>
+                <w:b/>
+                <w:bCs/>
+                <w:color w:val="FF00FF"/>
+                <w:sz w:val="24"/>
+                <w:szCs w:val="24"/>
+                <w:rtl/>
+              </w:rPr>
+              <w:t xml:space="preserve">שכבת </w:t>
+            </w:r>
+            <w:proofErr w:type="spellStart"/>
+            <w:r>
+              <w:rPr>
+                <w:rFonts w:hint="cs"/>
+                <w:b/>
+                <w:bCs/>
+                <w:color w:val="FF00FF"/>
+                <w:sz w:val="24"/>
+                <w:szCs w:val="24"/>
+                <w:rtl/>
+              </w:rPr>
+              <w:t>יב</w:t>
+            </w:r>
+            <w:proofErr w:type="spellEnd"/>
+            <w:r>
+              <w:rPr>
+                <w:rFonts w:hint="cs"/>
+                <w:b/>
+                <w:bCs/>
+                <w:color w:val="FF00FF"/>
+                <w:sz w:val="24"/>
+                <w:szCs w:val="24"/>
+                <w:rtl/>
+              </w:rPr>
+              <w:t>'</w:t>
+            </w:r>
+          </w:p>
+        </w:tc>
+        <w:tc>
+          <w:tcPr>
+            <w:tcW w:w="7646" w:type="dxa"/>
+          </w:tcPr>
+          <w:p>
+            <w:pPr>
+              <w:pStyle w:val="a5"/>
+              <w:numPr>
+                <w:ilvl w:val="0"/>
+                <w:numId w:val="3"/>
+              </w:numPr>
+              <w:spacing w:line="276" w:lineRule="auto"/>
+              <w:rPr>
+                <w:b/>
+                <w:bCs/>
+                <w:sz w:val="24"/>
+                <w:szCs w:val="24"/>
+              </w:rPr>
+            </w:pPr>
+            <w:r>
+              <w:rPr>
+                <w:rFonts w:hint="cs"/>
+                <w:b/>
+                <w:bCs/>
+                <w:sz w:val="24"/>
+                <w:szCs w:val="24"/>
+                <w:rtl/>
+              </w:rPr>
+              <w:t>מועצה פדגוגית + עבודה בצוותים למחדר המורים בשעות 12.00-14.00.</w:t>
+            </w:r>
+          </w:p>
+          <w:p>
+            <w:pPr>
+              <w:pStyle w:val="a5"/>
+              <w:numPr>
+                <w:ilvl w:val="0"/>
+                <w:numId w:val="3"/>
+              </w:numPr>
+              <w:spacing w:line="360" w:lineRule="auto"/>
+              <w:rPr>
+                <w:b/>
+                <w:bCs/>
+                <w:sz w:val="24"/>
+                <w:szCs w:val="24"/>
+              </w:rPr>
+            </w:pPr>
+            <w:r>
+              <w:rPr>
+                <w:rFonts w:hint="cs"/>
+                <w:b/>
+                <w:bCs/>
+                <w:sz w:val="24"/>
+                <w:szCs w:val="24"/>
+                <w:rtl/>
+              </w:rPr>
+              <w:t xml:space="preserve">השתלמות ספרות, אקולוגיה ואקו-הומניזם </w:t>
+            </w:r>
+            <w:r>
+              <w:rPr>
+                <w:b/>
+                <w:bCs/>
+                <w:sz w:val="24"/>
+                <w:szCs w:val="24"/>
+                <w:rtl/>
+              </w:rPr>
+              <w:t>–</w:t>
+            </w:r>
+            <w:r>
+              <w:rPr>
+                <w:rFonts w:hint="cs"/>
+                <w:b/>
+                <w:bCs/>
+                <w:sz w:val="24"/>
+                <w:szCs w:val="24"/>
+                <w:rtl/>
+              </w:rPr>
+              <w:t xml:space="preserve"> סדנא בסמינר הקיבוצים בשעות 12.15-14.45</w:t>
+            </w:r>
+          </w:p>
+          <w:p>
+            <w:pPr>
+              <w:spacing w:line="360" w:lineRule="auto"/>
+              <w:rPr>
+                <w:rFonts w:hint="cs"/>
+                <w:sz w:val="24"/>
+                <w:szCs w:val="24"/>
+                <w:rtl/>
+              </w:rPr>
+            </w:pPr>
+            <w:r>
+              <w:rPr>
+                <w:rFonts w:hint="cs"/>
+                <w:sz w:val="24"/>
+                <w:szCs w:val="24"/>
+                <w:rtl/>
+              </w:rPr>
+              <w:t>.....................................</w:t>
+            </w:r>
+          </w:p>
+          <w:p>
+            <w:pPr>
+              <w:spacing w:line="360" w:lineRule="auto"/>
+              <w:rPr>
+                <w:sz w:val="24"/>
+                <w:szCs w:val="24"/>
+                <w:rtl/>
+              </w:rPr>
+            </w:pPr>
+            <w:r>
+              <w:rPr>
+                <w:rFonts w:hint="cs"/>
+                <w:sz w:val="24"/>
+                <w:szCs w:val="24"/>
+                <w:rtl/>
+              </w:rPr>
+              <w:t xml:space="preserve">מבחן שכבתי מתמט' 8.00-11.00 </w:t>
+            </w:r>
+          </w:p>
+          <w:p>
+            <w:pPr>
+              <w:spacing w:line="360" w:lineRule="auto"/>
+              <w:rPr>
+                <w:sz w:val="24"/>
+                <w:szCs w:val="24"/>
+                <w:rtl/>
+              </w:rPr>
+            </w:pPr>
+            <w:r>
+              <w:rPr>
+                <w:rFonts w:hint="cs"/>
+                <w:sz w:val="24"/>
+                <w:szCs w:val="24"/>
+                <w:rtl/>
+              </w:rPr>
+              <w:t>בגרות בע"פ אנגלית</w:t>
+            </w:r>
+            <w:r>
+              <w:rPr>
+                <w:rFonts w:hint="cs"/>
+                <w:sz w:val="24"/>
+                <w:szCs w:val="24"/>
+                <w:rtl/>
+              </w:rPr>
+              <w:t xml:space="preserve"> יב3+7+11     9.00-14.30</w:t>
+            </w:r>
+            <w:r>
+              <w:rPr>
+                <w:rFonts w:hint="cs"/>
+                <w:sz w:val="24"/>
+                <w:szCs w:val="24"/>
+                <w:rtl/>
+              </w:rPr>
+              <w:t xml:space="preserve">.  </w:t>
+            </w:r>
+            <w:r>
+              <w:rPr>
+                <w:rFonts w:hint="cs"/>
+                <w:sz w:val="24"/>
+                <w:szCs w:val="24"/>
+                <w:rtl/>
+              </w:rPr>
+              <w:t xml:space="preserve">במעבדות מחשב </w:t>
+            </w:r>
+            <w:proofErr w:type="spellStart"/>
+            <w:r>
+              <w:rPr>
+                <w:rFonts w:hint="cs"/>
+                <w:sz w:val="24"/>
+                <w:szCs w:val="24"/>
+                <w:rtl/>
+              </w:rPr>
+              <w:t>ג'+ד</w:t>
+            </w:r>
+            <w:proofErr w:type="spellEnd"/>
+            <w:r>
+              <w:rPr>
+                <w:rFonts w:hint="cs"/>
+                <w:sz w:val="24"/>
+                <w:szCs w:val="24"/>
+                <w:rtl/>
+              </w:rPr>
+              <w:t>'</w:t>
+            </w:r>
+          </w:p>
+        </w:tc>
+      </w:tr>
+      <w:tr>
+        <w:tc>
+          <w:tcPr>
+            <w:tcW w:w="1251" w:type="dxa"/>
+            <w:shd w:val="clear" w:color="auto" w:fill="F2F2F2" w:themeFill="background1" w:themeFillShade="F2"/>
+          </w:tcPr>
+          <w:p>
+            <w:pPr>
+              <w:spacing w:line="360" w:lineRule="auto"/>
+              <w:jc w:val="center"/>
+              <w:rPr>
+                <w:sz w:val="24"/>
+                <w:szCs w:val="24"/>
+                <w:rtl/>
+              </w:rPr>
+            </w:pPr>
+            <w:r>
+              <w:rPr>
+                <w:rFonts w:hint="cs"/>
+                <w:sz w:val="24"/>
+                <w:szCs w:val="24"/>
+                <w:rtl/>
+              </w:rPr>
+              <w:t>יום ד'</w:t>
+            </w:r>
+          </w:p>
+          <w:p>
+            <w:pPr>
+              <w:spacing w:line="360" w:lineRule="auto"/>
+              <w:jc w:val="center"/>
+              <w:rPr>
+                <w:sz w:val="24"/>
+                <w:szCs w:val="24"/>
+                <w:rtl/>
+              </w:rPr>
+            </w:pPr>
+            <w:r>
+              <w:rPr>
+                <w:rFonts w:hint="cs"/>
+                <w:sz w:val="24"/>
+                <w:szCs w:val="24"/>
+                <w:rtl/>
+              </w:rPr>
+              <w:t>22.12</w:t>
+            </w:r>
+          </w:p>
+        </w:tc>
+        <w:tc>
+          <w:tcPr>
+            <w:tcW w:w="1559" w:type="dxa"/>
+          </w:tcPr>
+          <w:p>
+            <w:pPr>
+              <w:spacing w:line="360" w:lineRule="auto"/>
+              <w:rPr>
+                <w:b/>
+                <w:bCs/>
+                <w:color w:val="0070C0"/>
+                <w:sz w:val="24"/>
+                <w:szCs w:val="24"/>
+                <w:rtl/>
+              </w:rPr>
+            </w:pPr>
+            <w:r>
+              <w:rPr>
+                <w:rFonts w:hint="cs"/>
+                <w:b/>
+                <w:bCs/>
+                <w:color w:val="0070C0"/>
+                <w:sz w:val="24"/>
+                <w:szCs w:val="24"/>
+                <w:rtl/>
+              </w:rPr>
+              <w:t>שכבת יוד</w:t>
+            </w:r>
+          </w:p>
+          <w:p>
+            <w:pPr>
+              <w:spacing w:line="360" w:lineRule="auto"/>
+              <w:rPr>
+                <w:b/>
+                <w:bCs/>
+                <w:color w:val="0070C0"/>
+                <w:sz w:val="24"/>
+                <w:szCs w:val="24"/>
+                <w:rtl/>
+              </w:rPr>
+            </w:pPr>
+            <w:r>
+              <w:rPr>
+                <w:rFonts w:hint="cs"/>
+                <w:b/>
+                <w:bCs/>
+                <w:color w:val="538135" w:themeColor="accent6" w:themeShade="BF"/>
+                <w:sz w:val="24"/>
+                <w:szCs w:val="24"/>
+                <w:rtl/>
+              </w:rPr>
+              <w:t>שכבת יא'</w:t>
+            </w:r>
+          </w:p>
+          <w:p>
+            <w:pPr>
+              <w:spacing w:line="360" w:lineRule="auto"/>
+              <w:rPr>
+                <w:b/>
+                <w:bCs/>
+                <w:color w:val="0070C0"/>
+                <w:sz w:val="24"/>
+                <w:szCs w:val="24"/>
+                <w:rtl/>
+              </w:rPr>
+            </w:pPr>
+            <w:r>
+              <w:rPr>
+                <w:rFonts w:hint="cs"/>
+                <w:b/>
+                <w:bCs/>
+                <w:color w:val="FF00FF"/>
+                <w:sz w:val="24"/>
+                <w:szCs w:val="24"/>
+                <w:rtl/>
+              </w:rPr>
+              <w:t xml:space="preserve">שכבת </w:t>
+            </w:r>
+            <w:proofErr w:type="spellStart"/>
+            <w:r>
+              <w:rPr>
+                <w:rFonts w:hint="cs"/>
+                <w:b/>
+                <w:bCs/>
+                <w:color w:val="FF00FF"/>
+                <w:sz w:val="24"/>
+                <w:szCs w:val="24"/>
+                <w:rtl/>
+              </w:rPr>
+              <w:t>יב</w:t>
+            </w:r>
+            <w:proofErr w:type="spellEnd"/>
+            <w:r>
+              <w:rPr>
+                <w:rFonts w:hint="cs"/>
+                <w:b/>
+                <w:bCs/>
+                <w:color w:val="FF00FF"/>
+                <w:sz w:val="24"/>
+                <w:szCs w:val="24"/>
+                <w:rtl/>
+              </w:rPr>
+              <w:t>'</w:t>
+            </w:r>
+          </w:p>
+        </w:tc>
+        <w:tc>
+          <w:tcPr>
+            <w:tcW w:w="7646" w:type="dxa"/>
+          </w:tcPr>
+          <w:p>
+            <w:pPr>
+              <w:spacing w:line="360" w:lineRule="auto"/>
+              <w:rPr>
+                <w:rFonts w:hint="cs"/>
+                <w:sz w:val="24"/>
+                <w:szCs w:val="24"/>
+                <w:rtl/>
+              </w:rPr>
+            </w:pPr>
+            <w:r>
+              <w:rPr>
+                <w:rFonts w:hint="cs"/>
+                <w:sz w:val="24"/>
+                <w:szCs w:val="24"/>
+                <w:rtl/>
+              </w:rPr>
+              <w:t>.....................................</w:t>
+            </w:r>
+          </w:p>
+          <w:p>
+            <w:pPr>
+              <w:spacing w:line="360" w:lineRule="auto"/>
+              <w:rPr>
+                <w:sz w:val="24"/>
+                <w:szCs w:val="24"/>
+                <w:rtl/>
+              </w:rPr>
+            </w:pPr>
+            <w:r>
+              <w:rPr>
+                <w:rFonts w:hint="cs"/>
+                <w:sz w:val="24"/>
+                <w:szCs w:val="24"/>
+                <w:rtl/>
+              </w:rPr>
+              <w:t>........................................</w:t>
+            </w:r>
+          </w:p>
+          <w:p>
+            <w:pPr>
+              <w:spacing w:line="360" w:lineRule="auto"/>
+              <w:rPr>
+                <w:sz w:val="24"/>
+                <w:szCs w:val="24"/>
+                <w:rtl/>
+              </w:rPr>
+            </w:pPr>
+            <w:r>
+              <w:rPr>
+                <w:rFonts w:hint="cs"/>
+                <w:sz w:val="24"/>
+                <w:szCs w:val="24"/>
+                <w:rtl/>
+              </w:rPr>
+              <w:t>בגרות בע"פ אנגלית</w:t>
+            </w:r>
+            <w:r>
+              <w:rPr>
+                <w:rFonts w:hint="cs"/>
+                <w:sz w:val="24"/>
+                <w:szCs w:val="24"/>
+                <w:rtl/>
+              </w:rPr>
+              <w:t xml:space="preserve"> יב6+12</w:t>
+            </w:r>
+            <w:r>
+              <w:rPr>
+                <w:rFonts w:hint="cs"/>
+                <w:sz w:val="24"/>
+                <w:szCs w:val="24"/>
+                <w:rtl/>
+              </w:rPr>
+              <w:t xml:space="preserve">    9.00-1</w:t>
+            </w:r>
+            <w:r>
+              <w:rPr>
+                <w:rFonts w:hint="cs"/>
+                <w:sz w:val="24"/>
+                <w:szCs w:val="24"/>
+                <w:rtl/>
+              </w:rPr>
+              <w:t>2</w:t>
+            </w:r>
+            <w:r>
+              <w:rPr>
+                <w:rFonts w:hint="cs"/>
+                <w:sz w:val="24"/>
+                <w:szCs w:val="24"/>
+                <w:rtl/>
+              </w:rPr>
+              <w:t>.30</w:t>
+            </w:r>
+            <w:r>
+              <w:rPr>
+                <w:rFonts w:hint="cs"/>
+                <w:sz w:val="24"/>
+                <w:szCs w:val="24"/>
+                <w:rtl/>
+              </w:rPr>
+              <w:t xml:space="preserve">.  </w:t>
+            </w:r>
+            <w:r>
+              <w:rPr>
+                <w:rFonts w:hint="cs"/>
+                <w:sz w:val="24"/>
+                <w:szCs w:val="24"/>
+                <w:rtl/>
+              </w:rPr>
+              <w:t xml:space="preserve">במעבדות מחשב </w:t>
+            </w:r>
+            <w:proofErr w:type="spellStart"/>
+            <w:r>
+              <w:rPr>
+                <w:rFonts w:hint="cs"/>
+                <w:sz w:val="24"/>
+                <w:szCs w:val="24"/>
+                <w:rtl/>
+              </w:rPr>
+              <w:t>ג'+ד</w:t>
+            </w:r>
+            <w:proofErr w:type="spellEnd"/>
+            <w:r>
+              <w:rPr>
+                <w:rFonts w:hint="cs"/>
+                <w:sz w:val="24"/>
+                <w:szCs w:val="24"/>
+                <w:rtl/>
+              </w:rPr>
+              <w:t>'</w:t>
+            </w:r>
+          </w:p>
+          <w:p>
+            <w:pPr>
+              <w:spacing w:line="360" w:lineRule="auto"/>
+              <w:rPr>
+                <w:rtl/>
+              </w:rPr>
+            </w:pPr>
+            <w:r>
+              <w:rPr>
+                <w:rFonts w:hint="cs"/>
+                <w:b/>
+                <w:bCs/>
+                <w:sz w:val="24"/>
+                <w:szCs w:val="24"/>
+                <w:rtl/>
+              </w:rPr>
+              <w:t>מבחן מסכם תנ"ך</w:t>
+            </w:r>
+            <w:r>
+              <w:rPr>
+                <w:rFonts w:hint="cs"/>
+                <w:sz w:val="24"/>
+                <w:szCs w:val="24"/>
+                <w:rtl/>
+              </w:rPr>
+              <w:t xml:space="preserve"> יב8+יב9+יב10</w:t>
+            </w:r>
+            <w:r>
+              <w:rPr>
+                <w:rFonts w:hint="cs"/>
+                <w:sz w:val="24"/>
+                <w:szCs w:val="24"/>
+                <w:rtl/>
+              </w:rPr>
+              <w:t xml:space="preserve">   </w:t>
+            </w:r>
+            <w:r>
+              <w:rPr>
+                <w:rFonts w:hint="cs"/>
+                <w:rtl/>
+              </w:rPr>
+              <w:t>בשעות 8.30-11.30.</w:t>
+            </w:r>
+          </w:p>
+        </w:tc>
+      </w:tr>
+      <w:tr>
+        <w:tc>
+          <w:tcPr>
+            <w:tcW w:w="1251" w:type="dxa"/>
+            <w:shd w:val="clear" w:color="auto" w:fill="F2F2F2" w:themeFill="background1" w:themeFillShade="F2"/>
+          </w:tcPr>
+          <w:p>
+            <w:pPr>
+              <w:spacing w:line="360" w:lineRule="auto"/>
+              <w:jc w:val="center"/>
+              <w:rPr>
+                <w:sz w:val="24"/>
+                <w:szCs w:val="24"/>
+                <w:rtl/>
+              </w:rPr>
+            </w:pPr>
+            <w:r>
+              <w:rPr>
+                <w:rFonts w:hint="cs"/>
+                <w:sz w:val="24"/>
+                <w:szCs w:val="24"/>
+                <w:rtl/>
+              </w:rPr>
+              <w:t>יום ה'</w:t>
+            </w:r>
+          </w:p>
+          <w:p>
+            <w:pPr>
+              <w:spacing w:line="360" w:lineRule="auto"/>
+              <w:jc w:val="center"/>
+              <w:rPr>
+                <w:sz w:val="24"/>
+                <w:szCs w:val="24"/>
+                <w:rtl/>
+              </w:rPr>
+            </w:pPr>
+            <w:r>
+              <w:rPr>
+                <w:rFonts w:hint="cs"/>
+                <w:sz w:val="24"/>
+                <w:szCs w:val="24"/>
+                <w:rtl/>
+              </w:rPr>
+              <w:t>23.12</w:t>
+            </w:r>
+          </w:p>
+        </w:tc>
+        <w:tc>
+          <w:tcPr>
+            <w:tcW w:w="1559" w:type="dxa"/>
+          </w:tcPr>
+          <w:p>
+            <w:pPr>
+              <w:spacing w:line="360" w:lineRule="auto"/>
+              <w:rPr>
+                <w:b/>
+                <w:bCs/>
+                <w:color w:val="0070C0"/>
+                <w:sz w:val="24"/>
+                <w:szCs w:val="24"/>
+                <w:rtl/>
+              </w:rPr>
+            </w:pPr>
+            <w:r>
+              <w:rPr>
+                <w:rFonts w:hint="cs"/>
+                <w:b/>
+                <w:bCs/>
+                <w:color w:val="0070C0"/>
+                <w:sz w:val="24"/>
+                <w:szCs w:val="24"/>
+                <w:rtl/>
+              </w:rPr>
+              <w:t>שכבת יוד</w:t>
+            </w:r>
+          </w:p>
+          <w:p>
+            <w:pPr>
+              <w:spacing w:line="360" w:lineRule="auto"/>
+              <w:rPr>
+                <w:b/>
+                <w:bCs/>
+                <w:color w:val="0070C0"/>
+                <w:sz w:val="24"/>
+                <w:szCs w:val="24"/>
+                <w:rtl/>
+              </w:rPr>
+            </w:pPr>
+            <w:r>
+              <w:rPr>
+                <w:rFonts w:hint="cs"/>
+                <w:b/>
+                <w:bCs/>
+                <w:color w:val="538135" w:themeColor="accent6" w:themeShade="BF"/>
+                <w:sz w:val="24"/>
+                <w:szCs w:val="24"/>
+                <w:rtl/>
+              </w:rPr>
+              <w:t>שכבת יא'</w:t>
+            </w:r>
+          </w:p>
+          <w:p>
+            <w:pPr>
+              <w:spacing w:line="360" w:lineRule="auto"/>
+              <w:rPr>
+                <w:b/>
+                <w:bCs/>
+                <w:color w:val="0070C0"/>
+                <w:sz w:val="24"/>
+                <w:szCs w:val="24"/>
+                <w:rtl/>
+              </w:rPr>
+            </w:pPr>
+          </w:p>
+          <w:p>
+            <w:pPr>
+              <w:spacing w:line="360" w:lineRule="auto"/>
+              <w:rPr>
+                <w:b/>
+                <w:bCs/>
+                <w:color w:val="538135" w:themeColor="accent6" w:themeShade="BF"/>
+                <w:sz w:val="24"/>
+                <w:szCs w:val="24"/>
+                <w:rtl/>
+              </w:rPr>
+            </w:pPr>
+            <w:r>
+              <w:rPr>
+                <w:rFonts w:hint="cs"/>
+                <w:b/>
+                <w:bCs/>
+                <w:color w:val="FF00FF"/>
+                <w:sz w:val="24"/>
+                <w:szCs w:val="24"/>
+                <w:rtl/>
+              </w:rPr>
+              <w:t xml:space="preserve">שכבת </w:t>
+            </w:r>
+            <w:proofErr w:type="spellStart"/>
+            <w:r>
+              <w:rPr>
+                <w:rFonts w:hint="cs"/>
+                <w:b/>
+                <w:bCs/>
+                <w:color w:val="FF00FF"/>
+                <w:sz w:val="24"/>
+                <w:szCs w:val="24"/>
+                <w:rtl/>
+              </w:rPr>
+              <w:t>יב</w:t>
+            </w:r>
+            <w:proofErr w:type="spellEnd"/>
+            <w:r>
+              <w:rPr>
+                <w:rFonts w:hint="cs"/>
+                <w:b/>
+                <w:bCs/>
+                <w:color w:val="FF00FF"/>
+                <w:sz w:val="24"/>
+                <w:szCs w:val="24"/>
+                <w:rtl/>
+              </w:rPr>
+              <w:t>'</w:t>
+            </w:r>
+          </w:p>
+        </w:tc>
+        <w:tc>
+          <w:tcPr>
+            <w:tcW w:w="7646" w:type="dxa"/>
+          </w:tcPr>
+          <w:p>
+            <w:pPr>
+              <w:pStyle w:val="NormalWeb"/>
+              <w:bidi/>
+              <w:spacing w:before="0" w:beforeAutospacing="0" w:after="0" w:afterAutospacing="0" w:line="360" w:lineRule="auto"/>
+              <w:rPr>
+                <w:rFonts w:asciiTheme="minorBidi" w:hAnsiTheme="minorBidi" w:cstheme="minorBidi"/>
+                <w:b/>
+                <w:bCs/>
+                <w:rtl/>
+              </w:rPr>
+            </w:pPr>
+          </w:p>
+          <w:p>
+            <w:pPr>
+              <w:pStyle w:val="NormalWeb"/>
+              <w:bidi/>
+              <w:spacing w:before="0" w:beforeAutospacing="0" w:after="0" w:afterAutospacing="0" w:line="360" w:lineRule="auto"/>
+              <w:rPr>
+                <w:rFonts w:asciiTheme="minorBidi" w:hAnsiTheme="minorBidi" w:cstheme="minorBidi"/>
+                <w:b/>
+                <w:bCs/>
+                <w:rtl/>
+              </w:rPr>
+            </w:pPr>
+            <w:r>
+              <w:rPr>
+                <w:rFonts w:asciiTheme="minorBidi" w:hAnsiTheme="minorBidi" w:cstheme="minorBidi"/>
+                <w:rtl/>
+              </w:rPr>
+              <w:t xml:space="preserve">מבחן באנגלית </w:t>
+            </w:r>
+            <w:r>
+              <w:rPr>
+                <w:rFonts w:asciiTheme="minorBidi" w:hAnsiTheme="minorBidi" w:cstheme="minorBidi"/>
+                <w:rtl/>
+              </w:rPr>
+              <w:t xml:space="preserve">יא' </w:t>
+            </w:r>
+            <w:r>
+              <w:rPr>
+                <w:rFonts w:asciiTheme="minorBidi" w:hAnsiTheme="minorBidi" w:cstheme="minorBidi"/>
+                <w:rtl/>
+              </w:rPr>
+              <w:t>בשעה 13.00-14.40</w:t>
+            </w:r>
+          </w:p>
+          <w:p>
+            <w:pPr>
+              <w:spacing w:line="360" w:lineRule="auto"/>
+              <w:rPr>
+                <w:rFonts w:asciiTheme="minorBidi" w:hAnsiTheme="minorBidi"/>
+                <w:sz w:val="24"/>
+                <w:szCs w:val="24"/>
+                <w:rtl/>
+              </w:rPr>
+            </w:pPr>
+            <w:r>
+              <w:rPr>
+                <w:rFonts w:asciiTheme="minorBidi" w:hAnsiTheme="minorBidi"/>
+                <w:sz w:val="24"/>
+                <w:szCs w:val="24"/>
+                <w:rtl/>
+              </w:rPr>
+              <w:t xml:space="preserve">יא9+יא10 </w:t>
+            </w:r>
+            <w:r>
+              <w:rPr>
+                <w:rFonts w:asciiTheme="minorBidi" w:hAnsiTheme="minorBidi"/>
+                <w:b/>
+                <w:bCs/>
+                <w:sz w:val="24"/>
+                <w:szCs w:val="24"/>
+                <w:rtl/>
+              </w:rPr>
+              <w:t>מתכונ</w:t>
+            </w:r>
+            <w:r>
+              <w:rPr>
+                <w:rFonts w:asciiTheme="minorBidi" w:hAnsiTheme="minorBidi"/>
+                <w:b/>
+                <w:bCs/>
+                <w:sz w:val="24"/>
+                <w:szCs w:val="24"/>
+                <w:rtl/>
+              </w:rPr>
+              <w:t xml:space="preserve">ת </w:t>
+            </w:r>
+            <w:proofErr w:type="spellStart"/>
+            <w:r>
+              <w:rPr>
+                <w:rFonts w:asciiTheme="minorBidi" w:hAnsiTheme="minorBidi"/>
+                <w:b/>
+                <w:bCs/>
+                <w:sz w:val="24"/>
+                <w:szCs w:val="24"/>
+                <w:rtl/>
+              </w:rPr>
+              <w:t>בהסטוריה</w:t>
+            </w:r>
+            <w:proofErr w:type="spellEnd"/>
+            <w:r>
+              <w:rPr>
+                <w:rFonts w:asciiTheme="minorBidi" w:hAnsiTheme="minorBidi"/>
+                <w:b/>
+                <w:bCs/>
+                <w:sz w:val="24"/>
+                <w:szCs w:val="24"/>
+                <w:rtl/>
+              </w:rPr>
+              <w:t>.</w:t>
+            </w:r>
+            <w:r>
+              <w:rPr>
+                <w:rFonts w:asciiTheme="minorBidi" w:hAnsiTheme="minorBidi"/>
+                <w:sz w:val="24"/>
+                <w:szCs w:val="24"/>
+                <w:rtl/>
+              </w:rPr>
+              <w:t xml:space="preserve">  </w:t>
+            </w:r>
+            <w:r>
+              <w:rPr>
+                <w:rFonts w:asciiTheme="minorBidi" w:hAnsiTheme="minorBidi"/>
+                <w:rtl/>
+              </w:rPr>
+              <w:t>9.00-11.30</w:t>
+            </w:r>
+            <w:r>
+              <w:rPr>
+                <w:rFonts w:asciiTheme="minorBidi" w:hAnsiTheme="minorBidi"/>
+                <w:b/>
+                <w:bCs/>
+                <w:rtl/>
+              </w:rPr>
+              <w:t xml:space="preserve">.   </w:t>
+            </w:r>
+            <w:r>
+              <w:rPr>
+                <w:rFonts w:asciiTheme="minorBidi" w:hAnsiTheme="minorBidi"/>
+                <w:sz w:val="24"/>
+                <w:szCs w:val="24"/>
+                <w:rtl/>
+              </w:rPr>
+              <w:t xml:space="preserve">יא8 מבחן </w:t>
+            </w:r>
+            <w:proofErr w:type="spellStart"/>
+            <w:r>
+              <w:rPr>
+                <w:rFonts w:asciiTheme="minorBidi" w:hAnsiTheme="minorBidi"/>
+                <w:sz w:val="24"/>
+                <w:szCs w:val="24"/>
+                <w:rtl/>
+              </w:rPr>
+              <w:t>הסטוריה</w:t>
+            </w:r>
+            <w:proofErr w:type="spellEnd"/>
+            <w:r>
+              <w:rPr>
+                <w:rFonts w:asciiTheme="minorBidi" w:hAnsiTheme="minorBidi"/>
+                <w:sz w:val="24"/>
+                <w:szCs w:val="24"/>
+                <w:rtl/>
+              </w:rPr>
+              <w:t xml:space="preserve"> </w:t>
+            </w:r>
+            <w:r>
+              <w:rPr>
+                <w:rFonts w:asciiTheme="minorBidi" w:hAnsiTheme="minorBidi"/>
+                <w:rtl/>
+              </w:rPr>
+              <w:t>10.15-12.00.</w:t>
+            </w:r>
+          </w:p>
+          <w:p>
+            <w:pPr>
+              <w:pStyle w:val="NormalWeb"/>
+              <w:bidi/>
+              <w:spacing w:before="0" w:beforeAutospacing="0" w:after="0" w:afterAutospacing="0" w:line="360" w:lineRule="auto"/>
+              <w:rPr>
+                <w:rFonts w:asciiTheme="minorBidi" w:hAnsiTheme="minorBidi" w:cstheme="minorBidi"/>
+                <w:rtl/>
+              </w:rPr>
+            </w:pPr>
+            <w:r>
+              <w:rPr>
+                <w:rFonts w:asciiTheme="minorBidi" w:hAnsiTheme="minorBidi" w:cstheme="minorBidi"/>
+                <w:rtl/>
+              </w:rPr>
+              <w:t>יב3+4+6+7+11  יציאה לירושלים</w:t>
+            </w:r>
+            <w:r>
+              <w:rPr>
+                <w:rFonts w:asciiTheme="minorBidi" w:hAnsiTheme="minorBidi" w:cstheme="minorBidi" w:hint="cs"/>
+                <w:rtl/>
+              </w:rPr>
+              <w:t xml:space="preserve"> במסגרת רמון/נחשון</w:t>
+            </w:r>
+          </w:p>
+        </w:tc>
+      </w:tr>
+      <w:tr>
+        <w:tc>
+          <w:tcPr>
+            <w:tcW w:w="1251" w:type="dxa"/>
+            <w:shd w:val="clear" w:color="auto" w:fill="F2F2F2" w:themeFill="background1" w:themeFillShade="F2"/>
+          </w:tcPr>
+          <w:p>
+            <w:pPr>
+              <w:spacing w:line="360" w:lineRule="auto"/>
+              <w:jc w:val="center"/>
+              <w:rPr>
+                <w:sz w:val="24"/>
+                <w:szCs w:val="24"/>
+                <w:rtl/>
+              </w:rPr>
+            </w:pPr>
+            <w:r>
+              <w:rPr>
+                <w:rFonts w:hint="cs"/>
+                <w:sz w:val="24"/>
+                <w:szCs w:val="24"/>
+                <w:rtl/>
+              </w:rPr>
+              <w:t>יום ו'</w:t>
+            </w:r>
+          </w:p>
+          <w:p>
+            <w:pPr>
+              <w:spacing w:line="360" w:lineRule="auto"/>
+              <w:jc w:val="center"/>
+              <w:rPr>
+                <w:sz w:val="24"/>
+                <w:szCs w:val="24"/>
+                <w:rtl/>
+              </w:rPr>
+            </w:pPr>
+            <w:r>
+              <w:rPr>
+                <w:rFonts w:hint="cs"/>
+                <w:sz w:val="24"/>
+                <w:szCs w:val="24"/>
+                <w:rtl/>
+              </w:rPr>
+              <w:t>24</w:t>
+            </w:r>
+            <w:r>
+              <w:rPr>
+                <w:rFonts w:hint="cs"/>
+                <w:sz w:val="24"/>
+                <w:szCs w:val="24"/>
+                <w:rtl/>
+              </w:rPr>
+              <w:t>.</w:t>
+            </w:r>
+            <w:r>
+              <w:rPr>
+                <w:rFonts w:hint="cs"/>
+                <w:sz w:val="24"/>
+                <w:szCs w:val="24"/>
+                <w:rtl/>
+              </w:rPr>
+              <w:t>12</w:t>
+            </w:r>
+          </w:p>
+        </w:tc>
+        <w:tc>
+          <w:tcPr>
+            <w:tcW w:w="1559" w:type="dxa"/>
+          </w:tcPr>
+          <w:p>
+            <w:pPr>
+              <w:spacing w:line="360" w:lineRule="auto"/>
+              <w:rPr>
+                <w:b/>
+                <w:bCs/>
+                <w:color w:val="0070C0"/>
+                <w:sz w:val="24"/>
+                <w:szCs w:val="24"/>
+                <w:rtl/>
+              </w:rPr>
+            </w:pPr>
+            <w:r>
+              <w:rPr>
+                <w:rFonts w:hint="cs"/>
+                <w:b/>
+                <w:bCs/>
+                <w:color w:val="0070C0"/>
+                <w:sz w:val="24"/>
+                <w:szCs w:val="24"/>
+                <w:rtl/>
+              </w:rPr>
+              <w:t>שכבת יוד</w:t>
+            </w:r>
+          </w:p>
+          <w:p>
+            <w:pPr>
+              <w:spacing w:line="360" w:lineRule="auto"/>
+              <w:rPr>
+                <w:b/>
+                <w:bCs/>
+                <w:color w:val="0070C0"/>
+                <w:sz w:val="24"/>
+                <w:szCs w:val="24"/>
+                <w:rtl/>
+              </w:rPr>
+            </w:pPr>
+            <w:r>
+              <w:rPr>
+                <w:rFonts w:hint="cs"/>
+                <w:b/>
+                <w:bCs/>
+                <w:color w:val="538135" w:themeColor="accent6" w:themeShade="BF"/>
+                <w:sz w:val="24"/>
+                <w:szCs w:val="24"/>
+                <w:rtl/>
+              </w:rPr>
+              <w:t>שכבת יא'</w:t>
+            </w:r>
+          </w:p>
+          <w:p>
+            <w:pPr>
+              <w:spacing w:line="360" w:lineRule="auto"/>
+              <w:rPr>
+                <w:b/>
+                <w:bCs/>
+                <w:color w:val="FF00FF"/>
+                <w:sz w:val="24"/>
+                <w:szCs w:val="24"/>
+                <w:rtl/>
+              </w:rPr>
+            </w:pPr>
+            <w:r>
+              <w:rPr>
+                <w:rFonts w:hint="cs"/>
+                <w:b/>
+                <w:bCs/>
+                <w:color w:val="FF00FF"/>
+                <w:sz w:val="24"/>
+                <w:szCs w:val="24"/>
+                <w:rtl/>
+              </w:rPr>
+              <w:t xml:space="preserve">שכבת </w:t>
+            </w:r>
+            <w:proofErr w:type="spellStart"/>
+            <w:r>
+              <w:rPr>
+                <w:rFonts w:hint="cs"/>
+                <w:b/>
+                <w:bCs/>
+                <w:color w:val="FF00FF"/>
+                <w:sz w:val="24"/>
+                <w:szCs w:val="24"/>
+                <w:rtl/>
+              </w:rPr>
+              <w:t>יב</w:t>
+            </w:r>
+            <w:proofErr w:type="spellEnd"/>
+            <w:r>
+              <w:rPr>
+                <w:rFonts w:hint="cs"/>
+                <w:b/>
+                <w:bCs/>
+                <w:color w:val="FF00FF"/>
+                <w:sz w:val="24"/>
+                <w:szCs w:val="24"/>
+                <w:rtl/>
+              </w:rPr>
+              <w:t>'</w:t>
+            </w:r>
+          </w:p>
+        </w:tc>
+        <w:tc>
+          <w:tcPr>
+            <w:tcW w:w="7646" w:type="dxa"/>
+          </w:tcPr>
+          <w:p>
+            <w:pPr>
+              <w:spacing w:line="360" w:lineRule="auto"/>
+              <w:rPr>
+                <w:sz w:val="24"/>
+                <w:szCs w:val="24"/>
+                <w:rtl/>
+              </w:rPr>
+            </w:pPr>
+            <w:r>
+              <w:rPr>
+                <w:rFonts w:hint="cs"/>
+                <w:sz w:val="24"/>
+                <w:szCs w:val="24"/>
+                <w:rtl/>
+              </w:rPr>
+              <w:t>מבחן סייבר לכל תלמידי יוד</w:t>
+            </w:r>
+          </w:p>
+        </w:tc>
+      </w:tr>
+    </w:tbl>
+    <w:p>
+      <w:pPr>
+        <w:spacing w:line="360" w:lineRule="auto"/>
+        <w:rPr>
+          <w:sz w:val="24"/>
+          <w:szCs w:val="24"/>
+        </w:rPr>
+      </w:pPr>
+    </w:p>
     <w:sectPr>
       <w:pgSz w:w="11906" w:h="16838"/>
-      <w:pgMar w:top="1440" w:right="1440" w:bottom="1440" w:left="1440" w:header="708" w:footer="708" w:gutter="0"/>
+      <w:pgMar w:top="720" w:right="720" w:bottom="720" w:left="720" w:header="708" w:footer="708" w:gutter="0"/>
       <w:cols w:space="708"/>
+      <w:bidi/>
+      <w:rtlGutter/>
       <w:docGrid w:linePitch="360"/>
     </w:sectPr>
   </w:body>
 </w:document>
 </file>
 
+<file path=word/numbering.xml><?xml version="1.0" encoding="utf-8"?>
+<w:numbering xmlns:wpc="http://schemas.microsoft.com/office/word/2010/wordprocessingCanvas" xmlns:cx="http://schemas.microsoft.com/office/drawing/2014/chartex" xmlns:mc="http://schemas.openxmlformats.org/markup-compatibility/2006" xmlns:o="urn:schemas-microsoft-com:office:office" xmlns:r="http://schemas.openxmlformats.org/officeDocument/2006/relationships" xmlns:m="http://schemas.openxmlformats.org/officeDocument/2006/math" xmlns:v="urn:schemas-microsoft-com:vml" xmlns:wp14="http://schemas.microsoft.com/office/word/2010/wordprocessingDrawing" xmlns:wp="http://schemas.openxmlformats.org/drawingml/2006/wordprocessingDrawing" xmlns:w10="urn:schemas-microsoft-com:office:word" xmlns:w="http://schemas.openxmlformats.org/wordprocessingml/2006/main" xmlns:w14="http://schemas.microsoft.com/office/word/2010/wordml" xmlns:w15="http://schemas.microsoft.com/office/word/2012/wordml" xmlns:w16se="http://schemas.microsoft.com/office/word/2015/wordml/symex" xmlns:wpg="http://schemas.microsoft.com/office/word/2010/wordprocessingGroup" xmlns:wpi="http://schemas.microsoft.com/office/word/2010/wordprocessingInk" xmlns:wne="http://schemas.microsoft.com/office/word/2006/wordml" xmlns:wps="http://schemas.microsoft.com/office/word/2010/wordprocessingShape" mc:Ignorable="w14 w15 w16se wp14">
+  <w:abstractNum w:abstractNumId="0" w15:restartNumberingAfterBreak="0">
+    <w:nsid w:val="32262333"/>
+    <w:multiLevelType w:val="hybridMultilevel"/>
+    <w:tmpl w:val="11AEC41A"/>
+    <w:lvl w:ilvl="0" w:tplc="0409000D">
+      <w:start w:val="1"/>
+      <w:numFmt w:val="bullet"/>
+      <w:lvlText w:val=""/>
+      <w:lvlJc w:val="left"/>
+      <w:pPr>
+        <w:ind w:left="360" w:hanging="360"/>
+      </w:pPr>
+      <w:rPr>
+        <w:rFonts w:ascii="Wingdings" w:hAnsi="Wingdings" w:hint="default"/>
+      </w:rPr>
+    </w:lvl>
+    <w:lvl w:ilvl="1" w:tplc="04090003" w:tentative="1">
+      <w:start w:val="1"/>
+      <w:numFmt w:val="bullet"/>
+      <w:lvlText w:val="o"/>
+      <w:lvlJc w:val="left"/>
+      <w:pPr>
+        <w:ind w:left="1080" w:hanging="360"/>
+      </w:pPr>
+      <w:rPr>
+        <w:rFonts w:ascii="Courier New" w:hAnsi="Courier New" w:cs="Courier New" w:hint="default"/>
+      </w:rPr>
+    </w:lvl>
+    <w:lvl w:ilvl="2" w:tplc="04090005" w:tentative="1">
+      <w:start w:val="1"/>
+      <w:numFmt w:val="bullet"/>
+      <w:lvlText w:val=""/>
+      <w:lvlJc w:val="left"/>
+      <w:pPr>
+        <w:ind w:left="1800" w:hanging="360"/>
+      </w:pPr>
+      <w:rPr>
+        <w:rFonts w:ascii="Wingdings" w:hAnsi="Wingdings" w:hint="default"/>
+      </w:rPr>
+    </w:lvl>
+    <w:lvl w:ilvl="3" w:tplc="04090001" w:tentative="1">
+      <w:start w:val="1"/>
+      <w:numFmt w:val="bullet"/>
+      <w:lvlText w:val=""/>
+      <w:lvlJc w:val="left"/>
+      <w:pPr>
+        <w:ind w:left="2520" w:hanging="360"/>
+      </w:pPr>
+      <w:rPr>
+        <w:rFonts w:ascii="Symbol" w:hAnsi="Symbol" w:hint="default"/>
+      </w:rPr>
+    </w:lvl>
+    <w:lvl w:ilvl="4" w:tplc="04090003" w:tentative="1">
+      <w:start w:val="1"/>
+      <w:numFmt w:val="bullet"/>
+      <w:lvlText w:val="o"/>
+      <w:lvlJc w:val="left"/>
+      <w:pPr>
+        <w:ind w:left="3240" w:hanging="360"/>
+      </w:pPr>
+      <w:rPr>
+        <w:rFonts w:ascii="Courier New" w:hAnsi="Courier New" w:cs="Courier New" w:hint="default"/>
+      </w:rPr>
+    </w:lvl>
+    <w:lvl w:ilvl="5" w:tplc="04090005" w:tentative="1">
+      <w:start w:val="1"/>
+      <w:numFmt w:val="bullet"/>
+      <w:lvlText w:val=""/>
+      <w:lvlJc w:val="left"/>
+      <w:pPr>
+        <w:ind w:left="3960" w:hanging="360"/>
+      </w:pPr>
+      <w:rPr>
+        <w:rFonts w:ascii="Wingdings" w:hAnsi="Wingdings" w:hint="default"/>
+      </w:rPr>
+    </w:lvl>
+    <w:lvl w:ilvl="6" w:tplc="04090001" w:tentative="1">
+      <w:start w:val="1"/>
+      <w:numFmt w:val="bullet"/>
+      <w:lvlText w:val=""/>
+      <w:lvlJc w:val="left"/>
+      <w:pPr>
+        <w:ind w:left="4680" w:hanging="360"/>
+      </w:pPr>
+      <w:rPr>
+        <w:rFonts w:ascii="Symbol" w:hAnsi="Symbol" w:hint="default"/>
+      </w:rPr>
+    </w:lvl>
+    <w:lvl w:ilvl="7" w:tplc="04090003" w:tentative="1">
+      <w:start w:val="1"/>
+      <w:numFmt w:val="bullet"/>
+      <w:lvlText w:val="o"/>
+      <w:lvlJc w:val="left"/>
+      <w:pPr>
+        <w:ind w:left="5400" w:hanging="360"/>
+      </w:pPr>
+      <w:rPr>
+        <w:rFonts w:ascii="Courier New" w:hAnsi="Courier New" w:cs="Courier New" w:hint="default"/>
+      </w:rPr>
+    </w:lvl>
+    <w:lvl w:ilvl="8" w:tplc="04090005" w:tentative="1">
+      <w:start w:val="1"/>
+      <w:numFmt w:val="bullet"/>
+      <w:lvlText w:val=""/>
+      <w:lvlJc w:val="left"/>
+      <w:pPr>
+        <w:ind w:left="6120" w:hanging="360"/>
+      </w:pPr>
+      <w:rPr>
+        <w:rFonts w:ascii="Wingdings" w:hAnsi="Wingdings" w:hint="default"/>
+      </w:rPr>
+    </w:lvl>
+  </w:abstractNum>
+  <w:abstractNum w:abstractNumId="1" w15:restartNumberingAfterBreak="0">
+    <w:nsid w:val="6F2B03A9"/>
+    <w:multiLevelType w:val="hybridMultilevel"/>
+    <w:tmpl w:val="3712323A"/>
+    <w:lvl w:ilvl="0" w:tplc="0409000D">
+      <w:start w:val="1"/>
+      <w:numFmt w:val="bullet"/>
+      <w:lvlText w:val=""/>
+      <w:lvlJc w:val="left"/>
+      <w:pPr>
+        <w:ind w:left="720" w:hanging="360"/>
+      </w:pPr>
+      <w:rPr>
+        <w:rFonts w:ascii="Wingdings" w:hAnsi="Wingdings" w:hint="default"/>
+      </w:rPr>
+    </w:lvl>
+    <w:lvl w:ilvl="1" w:tplc="04090003" w:tentative="1">
+      <w:start w:val="1"/>
+      <w:numFmt w:val="bullet"/>
+      <w:lvlText w:val="o"/>
+      <w:lvlJc w:val="left"/>
+      <w:pPr>
+        <w:ind w:left="1440" w:hanging="360"/>
+      </w:pPr>
+      <w:rPr>
+        <w:rFonts w:ascii="Courier New" w:hAnsi="Courier New" w:cs="Courier New" w:hint="default"/>
+      </w:rPr>
+    </w:lvl>
+    <w:lvl w:ilvl="2" w:tplc="04090005" w:tentative="1">
+      <w:start w:val="1"/>
+      <w:numFmt w:val="bullet"/>
+      <w:lvlText w:val=""/>
+      <w:lvlJc w:val="left"/>
+      <w:pPr>
+        <w:ind w:left="2160" w:hanging="360"/>
+      </w:pPr>
+      <w:rPr>
+        <w:rFonts w:ascii="Wingdings" w:hAnsi="Wingdings" w:hint="default"/>
+      </w:rPr>
+    </w:lvl>
+    <w:lvl w:ilvl="3" w:tplc="04090001" w:tentative="1">
+      <w:start w:val="1"/>
+      <w:numFmt w:val="bullet"/>
+      <w:lvlText w:val=""/>
+      <w:lvlJc w:val="left"/>
+      <w:pPr>
+        <w:ind w:left="2880" w:hanging="360"/>
+      </w:pPr>
+      <w:rPr>
+        <w:rFonts w:ascii="Symbol" w:hAnsi="Symbol" w:hint="default"/>
+      </w:rPr>
+    </w:lvl>
+    <w:lvl w:ilvl="4" w:tplc="04090003" w:tentative="1">
+      <w:start w:val="1"/>
+      <w:numFmt w:val="bullet"/>
+      <w:lvlText w:val="o"/>
+      <w:lvlJc w:val="left"/>
+      <w:pPr>
+        <w:ind w:left="3600" w:hanging="360"/>
+      </w:pPr>
+      <w:rPr>
+        <w:rFonts w:ascii="Courier New" w:hAnsi="Courier New" w:cs="Courier New" w:hint="default"/>
+      </w:rPr>
+    </w:lvl>
+    <w:lvl w:ilvl="5" w:tplc="04090005" w:tentative="1">
+      <w:start w:val="1"/>
+      <w:numFmt w:val="bullet"/>
+      <w:lvlText w:val=""/>
+      <w:lvlJc w:val="left"/>
+      <w:pPr>
+        <w:ind w:left="4320" w:hanging="360"/>
+      </w:pPr>
+      <w:rPr>
+        <w:rFonts w:ascii="Wingdings" w:hAnsi="Wingdings" w:hint="default"/>
+      </w:rPr>
+    </w:lvl>
+    <w:lvl w:ilvl="6" w:tplc="04090001" w:tentative="1">
+      <w:start w:val="1"/>
+      <w:numFmt w:val="bullet"/>
+      <w:lvlText w:val=""/>
+      <w:lvlJc w:val="left"/>
+      <w:pPr>
+        <w:ind w:left="5040" w:hanging="360"/>
+      </w:pPr>
+      <w:rPr>
+        <w:rFonts w:ascii="Symbol" w:hAnsi="Symbol" w:hint="default"/>
+      </w:rPr>
+    </w:lvl>
+    <w:lvl w:ilvl="7" w:tplc="04090003" w:tentative="1">
+      <w:start w:val="1"/>
+      <w:numFmt w:val="bullet"/>
+      <w:lvlText w:val="o"/>
+      <w:lvlJc w:val="left"/>
+      <w:pPr>
+        <w:ind w:left="5760" w:hanging="360"/>
+      </w:pPr>
+      <w:rPr>
+        <w:rFonts w:ascii="Courier New" w:hAnsi="Courier New" w:cs="Courier New" w:hint="default"/>
+      </w:rPr>
+    </w:lvl>
+    <w:lvl w:ilvl="8" w:tplc="04090005" w:tentative="1">
+      <w:start w:val="1"/>
+      <w:numFmt w:val="bullet"/>
+      <w:lvlText w:val=""/>
+      <w:lvlJc w:val="left"/>
+      <w:pPr>
+        <w:ind w:left="6480" w:hanging="360"/>
+      </w:pPr>
+      <w:rPr>
+        <w:rFonts w:ascii="Wingdings" w:hAnsi="Wingdings" w:hint="default"/>
+      </w:rPr>
+    </w:lvl>
+  </w:abstractNum>
+  <w:abstractNum w:abstractNumId="2" w15:restartNumberingAfterBreak="0">
+    <w:nsid w:val="6FC539BF"/>
+    <w:multiLevelType w:val="hybridMultilevel"/>
+    <w:tmpl w:val="E15AE8A6"/>
+    <w:lvl w:ilvl="0" w:tplc="0409000D">
+      <w:start w:val="1"/>
+      <w:numFmt w:val="bullet"/>
+      <w:lvlText w:val=""/>
+      <w:lvlJc w:val="left"/>
+      <w:pPr>
+        <w:ind w:left="360" w:hanging="360"/>
+      </w:pPr>
+      <w:rPr>
+        <w:rFonts w:ascii="Wingdings" w:hAnsi="Wingdings" w:hint="default"/>
+      </w:rPr>
+    </w:lvl>
+    <w:lvl w:ilvl="1" w:tplc="04090003" w:tentative="1">
+      <w:start w:val="1"/>
+      <w:numFmt w:val="bullet"/>
+      <w:lvlText w:val="o"/>
+      <w:lvlJc w:val="left"/>
+      <w:pPr>
+        <w:ind w:left="1080" w:hanging="360"/>
+      </w:pPr>
+      <w:rPr>
+        <w:rFonts w:ascii="Courier New" w:hAnsi="Courier New" w:cs="Courier New" w:hint="default"/>
+      </w:rPr>
+    </w:lvl>
+    <w:lvl w:ilvl="2" w:tplc="04090005" w:tentative="1">
+      <w:start w:val="1"/>
+      <w:numFmt w:val="bullet"/>
+      <w:lvlText w:val=""/>
+      <w:lvlJc w:val="left"/>
+      <w:pPr>
+        <w:ind w:left="1800" w:hanging="360"/>
+      </w:pPr>
+      <w:rPr>
+        <w:rFonts w:ascii="Wingdings" w:hAnsi="Wingdings" w:hint="default"/>
+      </w:rPr>
+    </w:lvl>
+    <w:lvl w:ilvl="3" w:tplc="04090001" w:tentative="1">
+      <w:start w:val="1"/>
+      <w:numFmt w:val="bullet"/>
+      <w:lvlText w:val=""/>
+      <w:lvlJc w:val="left"/>
+      <w:pPr>
+        <w:ind w:left="2520" w:hanging="360"/>
+      </w:pPr>
+      <w:rPr>
+        <w:rFonts w:ascii="Symbol" w:hAnsi="Symbol" w:hint="default"/>
+      </w:rPr>
+    </w:lvl>
+    <w:lvl w:ilvl="4" w:tplc="04090003" w:tentative="1">
+      <w:start w:val="1"/>
+      <w:numFmt w:val="bullet"/>
+      <w:lvlText w:val="o"/>
+      <w:lvlJc w:val="left"/>
+      <w:pPr>
+        <w:ind w:left="3240" w:hanging="360"/>
+      </w:pPr>
+      <w:rPr>
+        <w:rFonts w:ascii="Courier New" w:hAnsi="Courier New" w:cs="Courier New" w:hint="default"/>
+      </w:rPr>
+    </w:lvl>
+    <w:lvl w:ilvl="5" w:tplc="04090005" w:tentative="1">
+      <w:start w:val="1"/>
+      <w:numFmt w:val="bullet"/>
+      <w:lvlText w:val=""/>
+      <w:lvlJc w:val="left"/>
+      <w:pPr>
+        <w:ind w:left="3960" w:hanging="360"/>
+      </w:pPr>
+      <w:rPr>
+        <w:rFonts w:ascii="Wingdings" w:hAnsi="Wingdings" w:hint="default"/>
+      </w:rPr>
+    </w:lvl>
+    <w:lvl w:ilvl="6" w:tplc="04090001" w:tentative="1">
+      <w:start w:val="1"/>
+      <w:numFmt w:val="bullet"/>
+      <w:lvlText w:val=""/>
+      <w:lvlJc w:val="left"/>
+      <w:pPr>
+        <w:ind w:left="4680" w:hanging="360"/>
+      </w:pPr>
+      <w:rPr>
+        <w:rFonts w:ascii="Symbol" w:hAnsi="Symbol" w:hint="default"/>
+      </w:rPr>
+    </w:lvl>
+    <w:lvl w:ilvl="7" w:tplc="04090003" w:tentative="1">
+      <w:start w:val="1"/>
+      <w:numFmt w:val="bullet"/>
+      <w:lvlText w:val="o"/>
+      <w:lvlJc w:val="left"/>
+      <w:pPr>
+        <w:ind w:left="5400" w:hanging="360"/>
+      </w:pPr>
+      <w:rPr>
+        <w:rFonts w:ascii="Courier New" w:hAnsi="Courier New" w:cs="Courier New" w:hint="default"/>
+      </w:rPr>
+    </w:lvl>
+    <w:lvl w:ilvl="8" w:tplc="04090005" w:tentative="1">
+      <w:start w:val="1"/>
+      <w:numFmt w:val="bullet"/>
+      <w:lvlText w:val=""/>
+      <w:lvlJc w:val="left"/>
+      <w:pPr>
+        <w:ind w:left="6120" w:hanging="360"/>
+      </w:pPr>
+      <w:rPr>
+        <w:rFonts w:ascii="Wingdings" w:hAnsi="Wingdings" w:hint="default"/>
+      </w:rPr>
+    </w:lvl>
+  </w:abstractNum>
+  <w:num w:numId="1">
+    <w:abstractNumId w:val="1"/>
+  </w:num>
+  <w:num w:numId="2">
+    <w:abstractNumId w:val="2"/>
+  </w:num>
+  <w:num w:numId="3">
+    <w:abstractNumId w:val="0"/>
+  </w:num>
+</w:numbering>
+</file>
+
 <file path=word/styles.xml><?xml version="1.0" encoding="utf-8"?>
-<w:styles xmlns:mc="http://schemas.openxmlformats.org/markup-compatibility/2006" xmlns:r="http://schemas.openxmlformats.org/officeDocument/2006/relationships" xmlns:w="http://schemas.openxmlformats.org/wordprocessingml/2006/main" xmlns:w14="http://schemas.microsoft.com/office/word/2010/wordml" xmlns:w15="http://schemas.microsoft.com/office/word/2012/wordml" xmlns:w16cex="http://schemas.microsoft.com/office/word/2018/wordml/cex" xmlns:w16cid="http://schemas.microsoft.com/office/word/2016/wordml/cid" xmlns:w16="http://schemas.microsoft.com/office/word/2018/wordml" xmlns:w16sdtdh="http://schemas.microsoft.com/office/word/2020/wordml/sdtdatahash" xmlns:w16se="http://schemas.microsoft.com/office/word/2015/wordml/symex" mc:Ignorable="w14 w15 w16se w16cid w16 w16cex w16sdtdh">
+<w:styles xmlns:mc="http://schemas.openxmlformats.org/markup-compatibility/2006" xmlns:r="http://schemas.openxmlformats.org/officeDocument/2006/relationships" xmlns:w="http://schemas.openxmlformats.org/wordprocessingml/2006/main" xmlns:w14="http://schemas.microsoft.com/office/word/2010/wordml" xmlns:w15="http://schemas.microsoft.com/office/word/2012/wordml" xmlns:w16se="http://schemas.microsoft.com/office/word/2015/wordml/symex" mc:Ignorable="w14 w15 w16se">
   <w:docDefaults>
     <w:rPrDefault>
       <w:rPr>
@@ -30,7 +2491,7 @@
       </w:pPr>
     </w:pPrDefault>
   </w:docDefaults>
-  <w:latentStyles w:defLockedState="0" w:defUIPriority="99" w:defSemiHidden="0" w:defUnhideWhenUsed="0" w:defQFormat="0" w:count="376">
+  <w:latentStyles w:defLockedState="0" w:defUIPriority="99" w:defSemiHidden="0" w:defUnhideWhenUsed="0" w:defQFormat="0" w:count="371">
     <w:lsdException w:name="Normal" w:uiPriority="0" w:qFormat="1"/>
     <w:lsdException w:name="heading 1" w:uiPriority="9" w:qFormat="1"/>
     <w:lsdException w:name="heading 2" w:semiHidden="1" w:uiPriority="9" w:unhideWhenUsed="1" w:qFormat="1"/>
@@ -402,15 +2863,13 @@
     <w:lsdException w:name="List Table 5 Dark Accent 6" w:uiPriority="50"/>
     <w:lsdException w:name="List Table 6 Colorful Accent 6" w:uiPriority="51"/>
     <w:lsdException w:name="List Table 7 Colorful Accent 6" w:uiPriority="52"/>
-    <w:lsdException w:name="Mention" w:semiHidden="1" w:unhideWhenUsed="1"/>
-    <w:lsdException w:name="Smart Hyperlink" w:semiHidden="1" w:unhideWhenUsed="1"/>
-    <w:lsdException w:name="Hashtag" w:semiHidden="1" w:unhideWhenUsed="1"/>
-    <w:lsdException w:name="Unresolved Mention" w:semiHidden="1" w:unhideWhenUsed="1"/>
-    <w:lsdException w:name="Smart Link" w:semiHidden="1" w:unhideWhenUsed="1"/>
   </w:latentStyles>
   <w:style w:type="paragraph" w:default="1" w:styleId="a">
     <w:name w:val="Normal"/>
     <w:qFormat/>
+    <w:pPr>
+      <w:bidi/>
+    </w:pPr>
   </w:style>
   <w:style w:type="character" w:default="1" w:styleId="a0">
     <w:name w:val="Default Paragraph Font"/>
@@ -439,6 +2898,62 @@
     <w:semiHidden/>
     <w:unhideWhenUsed/>
   </w:style>
+  <w:style w:type="table" w:styleId="a3">
+    <w:name w:val="Table Grid"/>
+    <w:basedOn w:val="a1"/>
+    <w:uiPriority w:val="39"/>
+    <w:rsid w:val="00393B95"/>
+    <w:pPr>
+      <w:spacing w:after="0" w:line="240" w:lineRule="auto"/>
+    </w:pPr>
+    <w:tblPr>
+      <w:tblBorders>
+        <w:top w:val="single" w:sz="4" w:space="0" w:color="auto"/>
+        <w:left w:val="single" w:sz="4" w:space="0" w:color="auto"/>
+        <w:bottom w:val="single" w:sz="4" w:space="0" w:color="auto"/>
+        <w:right w:val="single" w:sz="4" w:space="0" w:color="auto"/>
+        <w:insideH w:val="single" w:sz="4" w:space="0" w:color="auto"/>
+        <w:insideV w:val="single" w:sz="4" w:space="0" w:color="auto"/>
+      </w:tblBorders>
+    </w:tblPr>
+  </w:style>
+  <w:style w:type="character" w:styleId="a4">
+    <w:name w:val="Placeholder Text"/>
+    <w:basedOn w:val="a0"/>
+    <w:uiPriority w:val="99"/>
+    <w:semiHidden/>
+    <w:rsid w:val="00150E58"/>
+    <w:rPr>
+      <w:color w:val="808080"/>
+    </w:rPr>
+  </w:style>
+  <w:style w:type="paragraph" w:styleId="NormalWeb">
+    <w:name w:val="Normal (Web)"/>
+    <w:basedOn w:val="a"/>
+    <w:uiPriority w:val="99"/>
+    <w:unhideWhenUsed/>
+    <w:rsid w:val="000D1B41"/>
+    <w:pPr>
+      <w:bidi w:val="0"/>
+      <w:spacing w:before="100" w:beforeAutospacing="1" w:after="100" w:afterAutospacing="1" w:line="240" w:lineRule="auto"/>
+    </w:pPr>
+    <w:rPr>
+      <w:rFonts w:ascii="Times New Roman" w:eastAsia="Times New Roman" w:hAnsi="Times New Roman" w:cs="Times New Roman"/>
+      <w:sz w:val="24"/>
+      <w:szCs w:val="24"/>
+    </w:rPr>
+  </w:style>
+  <w:style w:type="paragraph" w:styleId="a5">
+    <w:name w:val="List Paragraph"/>
+    <w:basedOn w:val="a"/>
+    <w:uiPriority w:val="34"/>
+    <w:qFormat/>
+    <w:rsid w:val="002D7622"/>
+    <w:pPr>
+      <w:ind w:left="720"/>
+      <w:contextualSpacing/>
+    </w:pPr>
+  </w:style>
 </w:styles>
 </file>
 
@@ -459,7 +2974,7 @@
         <a:srgbClr val="E7E6E6"/>
       </a:lt2>
       <a:accent1>
-        <a:srgbClr val="4472C4"/>
+        <a:srgbClr val="5B9BD5"/>
       </a:accent1>
       <a:accent2>
         <a:srgbClr val="ED7D31"/>
@@ -471,7 +2986,7 @@
         <a:srgbClr val="FFC000"/>
       </a:accent4>
       <a:accent5>
-        <a:srgbClr val="5B9BD5"/>
+        <a:srgbClr val="4472C4"/>
       </a:accent5>
       <a:accent6>
         <a:srgbClr val="70AD47"/>

</xml_diff>